<commit_message>
RequerimientosFuncionales updated, 4. Wireframe
</commit_message>
<xml_diff>
--- a/1.-RequerimientosFuncionales.docx
+++ b/1.-RequerimientosFuncionales.docx
@@ -287,7 +287,7 @@
             <w:noProof/>
             <w:webHidden/>
           </w:rPr>
-          <w:t>3</w:t>
+          <w:t>2</w:t>
         </w:r>
         <w:r>
           <w:rPr>
@@ -396,7 +396,7 @@
             <w:noProof/>
             <w:webHidden/>
           </w:rPr>
-          <w:t>4</w:t>
+          <w:t>3</w:t>
         </w:r>
         <w:r>
           <w:rPr>
@@ -505,7 +505,7 @@
             <w:noProof/>
             <w:webHidden/>
           </w:rPr>
-          <w:t>8</w:t>
+          <w:t>7</w:t>
         </w:r>
         <w:r>
           <w:rPr>
@@ -614,7 +614,7 @@
             <w:noProof/>
             <w:webHidden/>
           </w:rPr>
-          <w:t>10</w:t>
+          <w:t>9</w:t>
         </w:r>
         <w:r>
           <w:rPr>
@@ -992,6 +992,7 @@
                 <w:szCs w:val="22"/>
               </w:rPr>
             </w:pPr>
+            <w:proofErr w:type="spellStart"/>
             <w:r>
               <w:rPr>
                 <w:rFonts w:ascii="Arial" w:hAnsi="Arial" w:cs="Arial"/>
@@ -1001,6 +1002,7 @@
               </w:rPr>
               <w:t>Abogabot</w:t>
             </w:r>
+            <w:proofErr w:type="spellEnd"/>
           </w:p>
         </w:tc>
       </w:tr>
@@ -1077,6 +1079,7 @@
                 <w:szCs w:val="22"/>
               </w:rPr>
             </w:pPr>
+            <w:proofErr w:type="spellStart"/>
             <w:r>
               <w:rPr>
                 <w:rFonts w:ascii="Arial" w:hAnsi="Arial" w:cs="Arial"/>
@@ -1084,7 +1087,17 @@
                 <w:sz w:val="22"/>
                 <w:szCs w:val="22"/>
               </w:rPr>
-              <w:t>Automatizacion de demandas</w:t>
+              <w:t>Automatizacion</w:t>
+            </w:r>
+            <w:proofErr w:type="spellEnd"/>
+            <w:r>
+              <w:rPr>
+                <w:rFonts w:ascii="Arial" w:hAnsi="Arial" w:cs="Arial"/>
+                <w:color w:val="000000"/>
+                <w:sz w:val="22"/>
+                <w:szCs w:val="22"/>
+              </w:rPr>
+              <w:t xml:space="preserve"> de demandas</w:t>
             </w:r>
           </w:p>
         </w:tc>
@@ -1215,6 +1228,7 @@
                 <w:szCs w:val="22"/>
               </w:rPr>
             </w:pPr>
+            <w:proofErr w:type="spellStart"/>
             <w:r>
               <w:rPr>
                 <w:rFonts w:ascii="Arial" w:hAnsi="Arial" w:cs="Arial"/>
@@ -1224,6 +1238,7 @@
               </w:rPr>
               <w:t>Abogabot</w:t>
             </w:r>
+            <w:proofErr w:type="spellEnd"/>
           </w:p>
         </w:tc>
       </w:tr>
@@ -1574,7 +1589,27 @@
                 <w:sz w:val="22"/>
                 <w:szCs w:val="22"/>
               </w:rPr>
-              <w:t>espacho de abogados que quiere automatizar las demandas de sus clientes, esto lo harán a través de una página web llenando un formulario. Al momento de llenar el formulario se manda al proceso de pago para finalizar la transacción. Para dar seguimiento a su demanda, el cliente crea una cuenta en la plataforma y verá el seguimiento de cada una de las actualizaciones del proceso legal. El administrador del sitio recibe la notificación de una nueva demanda y con los datos llenados del formulario se crea automáticamente el documento legal en formato Word para empezar el proceso. El administrador recibe el pago y debe de ser capaz de verlo en un dashboard para ver la cantidad de ingresos recibidos. El administrador actualiza el proceso de la demanda y agrega comentarios en cada paso del proceso. Al usuario le llegan correos de notificación para saber el avance de su proceso. La página debe de ser responsive para poderla ver desde el celular. La preferencia de colores del cliente es azul marino y blanco, pero acepta propuestas.</w:t>
+              <w:t xml:space="preserve">espacho de abogados que quiere automatizar las demandas de sus clientes, esto lo harán a través de una página web llenando un formulario. Al momento de llenar el formulario se manda al proceso de pago para finalizar la transacción. Para dar seguimiento a su demanda, el cliente crea una cuenta en la plataforma y verá el seguimiento de cada una de las actualizaciones del proceso legal. El administrador del sitio recibe la notificación de una nueva demanda y con los datos llenados del formulario se crea automáticamente el documento legal en formato Word para empezar el proceso. El administrador recibe el pago y debe de ser capaz de verlo en un </w:t>
+            </w:r>
+            <w:proofErr w:type="spellStart"/>
+            <w:r>
+              <w:rPr>
+                <w:rFonts w:ascii="Arial" w:hAnsi="Arial" w:cs="Arial"/>
+                <w:color w:val="000000"/>
+                <w:sz w:val="22"/>
+                <w:szCs w:val="22"/>
+              </w:rPr>
+              <w:t>dashboard</w:t>
+            </w:r>
+            <w:proofErr w:type="spellEnd"/>
+            <w:r>
+              <w:rPr>
+                <w:rFonts w:ascii="Arial" w:hAnsi="Arial" w:cs="Arial"/>
+                <w:color w:val="000000"/>
+                <w:sz w:val="22"/>
+                <w:szCs w:val="22"/>
+              </w:rPr>
+              <w:t xml:space="preserve"> para ver la cantidad de ingresos recibidos. El administrador actualiza el proceso de la demanda y agrega comentarios en cada paso del proceso. Al usuario le llegan correos de notificación para saber el avance de su proceso. La página debe de ser responsive para poderla ver desde el celular. La preferencia de colores del cliente es azul marino y blanco, pero acepta propuestas.</w:t>
             </w:r>
           </w:p>
         </w:tc>
@@ -1627,6 +1662,7 @@
                 <w:szCs w:val="22"/>
               </w:rPr>
             </w:pPr>
+            <w:proofErr w:type="spellStart"/>
             <w:r>
               <w:rPr>
                 <w:rFonts w:ascii="Arial" w:hAnsi="Arial" w:cs="Arial"/>
@@ -1634,7 +1670,17 @@
                 <w:sz w:val="22"/>
                 <w:szCs w:val="22"/>
               </w:rPr>
-              <w:t>Pagina web para automatizar demandas de clientes en la cual se realiza las siguientes funciones:</w:t>
+              <w:t>Pagina</w:t>
+            </w:r>
+            <w:proofErr w:type="spellEnd"/>
+            <w:r>
+              <w:rPr>
+                <w:rFonts w:ascii="Arial" w:hAnsi="Arial" w:cs="Arial"/>
+                <w:color w:val="000000"/>
+                <w:sz w:val="22"/>
+                <w:szCs w:val="22"/>
+              </w:rPr>
+              <w:t xml:space="preserve"> web para automatizar demandas de clientes en la cual se realiza las siguientes funciones:</w:t>
             </w:r>
           </w:p>
           <w:p>
@@ -3020,6 +3066,7 @@
                 <w:lang w:val="es-CO"/>
               </w:rPr>
             </w:pPr>
+            <w:proofErr w:type="spellStart"/>
             <w:r>
               <w:rPr>
                 <w:rFonts w:ascii="Arial" w:hAnsi="Arial" w:cs="Arial"/>
@@ -3028,7 +3075,18 @@
                 <w:szCs w:val="22"/>
                 <w:lang w:val="es-CO"/>
               </w:rPr>
-              <w:t>Login (usuario/administrador)</w:t>
+              <w:t>Login</w:t>
+            </w:r>
+            <w:proofErr w:type="spellEnd"/>
+            <w:r>
+              <w:rPr>
+                <w:rFonts w:ascii="Arial" w:hAnsi="Arial" w:cs="Arial"/>
+                <w:color w:val="000000"/>
+                <w:sz w:val="22"/>
+                <w:szCs w:val="22"/>
+                <w:lang w:val="es-CO"/>
+              </w:rPr>
+              <w:t xml:space="preserve"> (usuario/administrador)</w:t>
             </w:r>
           </w:p>
         </w:tc>
@@ -3166,8 +3224,19 @@
                       <w:sz w:val="22"/>
                       <w:szCs w:val="22"/>
                     </w:rPr>
-                    <w:t>Andres Escala: Receptor de solicitud de Abogabot</w:t>
+                    <w:t xml:space="preserve">Andres Escala: Receptor de solicitud de </w:t>
                   </w:r>
+                  <w:proofErr w:type="spellStart"/>
+                  <w:r>
+                    <w:rPr>
+                      <w:rFonts w:ascii="Arial" w:hAnsi="Arial" w:cs="Arial"/>
+                      <w:color w:val="000000"/>
+                      <w:sz w:val="22"/>
+                      <w:szCs w:val="22"/>
+                    </w:rPr>
+                    <w:t>Abogabot</w:t>
+                  </w:r>
+                  <w:proofErr w:type="spellEnd"/>
                 </w:p>
               </w:tc>
               <w:tc>
@@ -3185,6 +3254,7 @@
                       <w:szCs w:val="20"/>
                     </w:rPr>
                   </w:pPr>
+                  <w:proofErr w:type="spellStart"/>
                   <w:r>
                     <w:rPr>
                       <w:rFonts w:ascii="Arial" w:hAnsi="Arial" w:cs="Arial"/>
@@ -3192,8 +3262,29 @@
                       <w:sz w:val="22"/>
                       <w:szCs w:val="22"/>
                     </w:rPr>
-                    <w:t>Describira el proyecto a desarrollar en referencia a Abogabot</w:t>
+                    <w:t>Describira</w:t>
                   </w:r>
+                  <w:proofErr w:type="spellEnd"/>
+                  <w:r>
+                    <w:rPr>
+                      <w:rFonts w:ascii="Arial" w:hAnsi="Arial" w:cs="Arial"/>
+                      <w:color w:val="000000"/>
+                      <w:sz w:val="22"/>
+                      <w:szCs w:val="22"/>
+                    </w:rPr>
+                    <w:t xml:space="preserve"> el proyecto a desarrollar en referencia a </w:t>
+                  </w:r>
+                  <w:proofErr w:type="spellStart"/>
+                  <w:r>
+                    <w:rPr>
+                      <w:rFonts w:ascii="Arial" w:hAnsi="Arial" w:cs="Arial"/>
+                      <w:color w:val="000000"/>
+                      <w:sz w:val="22"/>
+                      <w:szCs w:val="22"/>
+                    </w:rPr>
+                    <w:t>Abogabot</w:t>
+                  </w:r>
+                  <w:proofErr w:type="spellEnd"/>
                 </w:p>
               </w:tc>
             </w:tr>
@@ -4236,6 +4327,7 @@
               </w:rPr>
               <w:t xml:space="preserve"> </w:t>
             </w:r>
+            <w:proofErr w:type="spellStart"/>
             <w:proofErr w:type="gramStart"/>
             <w:r>
               <w:rPr>
@@ -4244,7 +4336,17 @@
                 <w:szCs w:val="22"/>
                 <w:lang w:val="en-US"/>
               </w:rPr>
-              <w:t>Otro:_</w:t>
+              <w:t>Otro</w:t>
+            </w:r>
+            <w:proofErr w:type="spellEnd"/>
+            <w:r>
+              <w:rPr>
+                <w:rFonts w:ascii="Arial" w:hAnsi="Arial" w:cs="Arial"/>
+                <w:sz w:val="22"/>
+                <w:szCs w:val="22"/>
+                <w:lang w:val="en-US"/>
+              </w:rPr>
+              <w:t>:_</w:t>
             </w:r>
             <w:proofErr w:type="gramEnd"/>
             <w:r>
@@ -6658,8 +6760,13 @@
               </w:rPr>
             </w:pPr>
             <w:r>
-              <w:t>Desarrollo Wireframe</w:t>
-            </w:r>
+              <w:t xml:space="preserve">Desarrollo </w:t>
+            </w:r>
+            <w:proofErr w:type="spellStart"/>
+            <w:r>
+              <w:t>Wireframe</w:t>
+            </w:r>
+            <w:proofErr w:type="spellEnd"/>
           </w:p>
         </w:tc>
         <w:tc>
@@ -6681,8 +6788,13 @@
               </w:rPr>
             </w:pPr>
             <w:r>
-              <w:t>Realizar el wireframe</w:t>
-            </w:r>
+              <w:t xml:space="preserve">Realizar el </w:t>
+            </w:r>
+            <w:proofErr w:type="spellStart"/>
+            <w:r>
+              <w:t>wireframe</w:t>
+            </w:r>
+            <w:proofErr w:type="spellEnd"/>
           </w:p>
         </w:tc>
         <w:tc>
@@ -8764,14 +8876,25 @@
                 <w:szCs w:val="22"/>
               </w:rPr>
             </w:pPr>
-            <w:r>
-              <w:rPr>
-                <w:rFonts w:ascii="Arial" w:hAnsi="Arial" w:cs="Arial"/>
-                <w:b/>
-                <w:sz w:val="22"/>
-                <w:szCs w:val="22"/>
-              </w:rPr>
-              <w:t>Nº.</w:t>
+            <w:proofErr w:type="spellStart"/>
+            <w:r>
+              <w:rPr>
+                <w:rFonts w:ascii="Arial" w:hAnsi="Arial" w:cs="Arial"/>
+                <w:b/>
+                <w:sz w:val="22"/>
+                <w:szCs w:val="22"/>
+              </w:rPr>
+              <w:t>Nº</w:t>
+            </w:r>
+            <w:proofErr w:type="spellEnd"/>
+            <w:r>
+              <w:rPr>
+                <w:rFonts w:ascii="Arial" w:hAnsi="Arial" w:cs="Arial"/>
+                <w:b/>
+                <w:sz w:val="22"/>
+                <w:szCs w:val="22"/>
+              </w:rPr>
+              <w:t>.</w:t>
             </w:r>
           </w:p>
         </w:tc>
@@ -8844,9 +8967,11 @@
                 <w:szCs w:val="22"/>
               </w:rPr>
             </w:pPr>
+            <w:proofErr w:type="spellStart"/>
             <w:r>
               <w:t>Abogabot</w:t>
             </w:r>
+            <w:proofErr w:type="spellEnd"/>
           </w:p>
         </w:tc>
       </w:tr>
@@ -9022,6 +9147,7 @@
                 <w:szCs w:val="22"/>
               </w:rPr>
             </w:pPr>
+            <w:proofErr w:type="spellStart"/>
             <w:r>
               <w:rPr>
                 <w:rFonts w:ascii="Arial" w:hAnsi="Arial" w:cs="Arial"/>
@@ -9029,7 +9155,17 @@
                 <w:sz w:val="22"/>
                 <w:szCs w:val="22"/>
               </w:rPr>
-              <w:t xml:space="preserve">Abogabot Descripción: Es un despacho de abogados que quiere automatizar las demandas de sus clientes, esto lo harán a través de una página web llenando un formulario. </w:t>
+              <w:t>Abogabot</w:t>
+            </w:r>
+            <w:proofErr w:type="spellEnd"/>
+            <w:r>
+              <w:rPr>
+                <w:rFonts w:ascii="Arial" w:hAnsi="Arial" w:cs="Arial"/>
+                <w:color w:val="A6A6A6"/>
+                <w:sz w:val="22"/>
+                <w:szCs w:val="22"/>
+              </w:rPr>
+              <w:t xml:space="preserve"> Descripción: Es un despacho de abogados que quiere automatizar las demandas de sus clientes, esto lo harán a través de una página web llenando un formulario. </w:t>
             </w:r>
           </w:p>
         </w:tc>
@@ -9098,7 +9234,27 @@
                 <w:sz w:val="22"/>
                 <w:szCs w:val="22"/>
               </w:rPr>
-              <w:t>Entrega de la pagina web con lo solicitado por el cliente</w:t>
+              <w:t xml:space="preserve">Entrega de la </w:t>
+            </w:r>
+            <w:proofErr w:type="spellStart"/>
+            <w:r>
+              <w:rPr>
+                <w:rFonts w:ascii="Arial" w:hAnsi="Arial" w:cs="Arial"/>
+                <w:color w:val="A6A6A6"/>
+                <w:sz w:val="22"/>
+                <w:szCs w:val="22"/>
+              </w:rPr>
+              <w:t>pagina</w:t>
+            </w:r>
+            <w:proofErr w:type="spellEnd"/>
+            <w:r>
+              <w:rPr>
+                <w:rFonts w:ascii="Arial" w:hAnsi="Arial" w:cs="Arial"/>
+                <w:color w:val="A6A6A6"/>
+                <w:sz w:val="22"/>
+                <w:szCs w:val="22"/>
+              </w:rPr>
+              <w:t xml:space="preserve"> web con lo solicitado por el cliente</w:t>
             </w:r>
           </w:p>
           <w:p>
@@ -9492,6 +9648,7 @@
                 <w:szCs w:val="22"/>
               </w:rPr>
             </w:pPr>
+            <w:proofErr w:type="spellStart"/>
             <w:r>
               <w:rPr>
                 <w:rFonts w:ascii="Arial" w:hAnsi="Arial" w:cs="Arial"/>
@@ -9499,7 +9656,17 @@
                 <w:sz w:val="22"/>
                 <w:szCs w:val="22"/>
               </w:rPr>
-              <w:t>P.e.:</w:t>
+              <w:t>P.e</w:t>
+            </w:r>
+            <w:proofErr w:type="spellEnd"/>
+            <w:r>
+              <w:rPr>
+                <w:rFonts w:ascii="Arial" w:hAnsi="Arial" w:cs="Arial"/>
+                <w:color w:val="A6A6A6"/>
+                <w:sz w:val="22"/>
+                <w:szCs w:val="22"/>
+              </w:rPr>
+              <w:t>.:</w:t>
             </w:r>
           </w:p>
           <w:p>
@@ -9644,6 +9811,7 @@
                 <w:szCs w:val="22"/>
               </w:rPr>
             </w:pPr>
+            <w:proofErr w:type="spellStart"/>
             <w:r>
               <w:rPr>
                 <w:rFonts w:ascii="Arial" w:hAnsi="Arial" w:cs="Arial"/>
@@ -9651,7 +9819,17 @@
                 <w:sz w:val="22"/>
                 <w:szCs w:val="22"/>
               </w:rPr>
-              <w:t>P.e.:</w:t>
+              <w:t>P.e</w:t>
+            </w:r>
+            <w:proofErr w:type="spellEnd"/>
+            <w:r>
+              <w:rPr>
+                <w:rFonts w:ascii="Arial" w:hAnsi="Arial" w:cs="Arial"/>
+                <w:color w:val="A6A6A6"/>
+                <w:sz w:val="22"/>
+                <w:szCs w:val="22"/>
+              </w:rPr>
+              <w:t>.:</w:t>
             </w:r>
           </w:p>
           <w:p>
@@ -11402,8 +11580,19 @@
                 <w:sz w:val="22"/>
                 <w:szCs w:val="22"/>
               </w:rPr>
-              <w:t>Mockups o Bocetos de interfaces graficas para Front-End</w:t>
-            </w:r>
+              <w:t>Mockups o Bocetos de interfaces graficas para Front-</w:t>
+            </w:r>
+            <w:proofErr w:type="spellStart"/>
+            <w:r>
+              <w:rPr>
+                <w:rFonts w:ascii="Arial" w:hAnsi="Arial" w:cs="Arial"/>
+                <w:color w:val="BFBFBF"/>
+                <w:sz w:val="22"/>
+                <w:szCs w:val="22"/>
+              </w:rPr>
+              <w:t>End</w:t>
+            </w:r>
+            <w:proofErr w:type="spellEnd"/>
             <w:r>
               <w:rPr>
                 <w:rFonts w:ascii="Arial" w:hAnsi="Arial" w:cs="Arial"/>

</xml_diff>